<commit_message>
changes to the subject part according to Andys comments
</commit_message>
<xml_diff>
--- a/Andy's comments/Revised work according to feedback/Research proposal_Alexey Panin 18.11.16_revised.docx
+++ b/Andy's comments/Revised work according to feedback/Research proposal_Alexey Panin 18.11.16_revised.docx
@@ -163,6 +163,118 @@
           <w:lang w:val="en-US"/>
         </w:rPr>
       </w:pPr>
+      <w:r>
+        <w:rPr>
+          <w:b/>
+          <w:bCs/>
+          <w:lang w:val="en-US"/>
+        </w:rPr>
+        <w:t>Situation of education</w:t>
+      </w:r>
+      <w:r>
+        <w:rPr>
+          <w:b/>
+          <w:bCs/>
+          <w:lang w:val="en-US"/>
+        </w:rPr>
+        <w:t xml:space="preserve">, </w:t>
+      </w:r>
+      <w:r>
+        <w:rPr>
+          <w:b/>
+          <w:bCs/>
+          <w:lang w:val="en-US"/>
+        </w:rPr>
+        <w:t xml:space="preserve">lack of customized ICT solutions </w:t>
+      </w:r>
+      <w:r>
+        <w:rPr>
+          <w:b/>
+          <w:bCs/>
+          <w:lang w:val="en-US"/>
+        </w:rPr>
+        <w:t>as the origin of these problems,</w:t>
+      </w:r>
+      <w:r>
+        <w:rPr>
+          <w:b/>
+          <w:bCs/>
+          <w:lang w:val="en-US"/>
+        </w:rPr>
+        <w:t xml:space="preserve"> </w:t>
+      </w:r>
+      <w:r>
+        <w:rPr>
+          <w:b/>
+          <w:bCs/>
+          <w:lang w:val="en-US"/>
+        </w:rPr>
+        <w:t>IMAILE to improve this situation</w:t>
+      </w:r>
+    </w:p>
+    <w:p>
+      <w:pPr>
+        <w:jc w:val="both"/>
+        <w:rPr>
+          <w:b/>
+          <w:bCs/>
+          <w:lang w:val="en-US"/>
+        </w:rPr>
+      </w:pPr>
+      <w:r>
+        <w:rPr>
+          <w:b/>
+          <w:bCs/>
+          <w:lang w:val="en-US"/>
+        </w:rPr>
+        <w:t>What is PLE, problems of existing PLE, how to improve according to IMAILE researches</w:t>
+      </w:r>
+    </w:p>
+    <w:p>
+      <w:pPr>
+        <w:jc w:val="both"/>
+        <w:rPr>
+          <w:b/>
+          <w:bCs/>
+          <w:lang w:val="en-US"/>
+        </w:rPr>
+      </w:pPr>
+      <w:r>
+        <w:rPr>
+          <w:b/>
+          <w:bCs/>
+          <w:lang w:val="en-US"/>
+        </w:rPr>
+        <w:t xml:space="preserve">Example of </w:t>
+      </w:r>
+      <w:proofErr w:type="spellStart"/>
+      <w:r>
+        <w:rPr>
+          <w:b/>
+          <w:bCs/>
+          <w:lang w:val="en-US"/>
+        </w:rPr>
+        <w:t>Almerin</w:t>
+      </w:r>
+      <w:proofErr w:type="spellEnd"/>
+      <w:r>
+        <w:rPr>
+          <w:b/>
+          <w:bCs/>
+          <w:lang w:val="en-US"/>
+        </w:rPr>
+        <w:t xml:space="preserve"> product</w:t>
+      </w:r>
+    </w:p>
+    <w:p>
+      <w:pPr>
+        <w:jc w:val="both"/>
+        <w:rPr>
+          <w:b/>
+          <w:bCs/>
+          <w:lang w:val="en-US"/>
+        </w:rPr>
+      </w:pPr>
     </w:p>
     <w:p>
       <w:pPr>
@@ -346,10 +458,12 @@
     </w:p>
     <w:p>
       <w:pPr>
-        <w:rPr>
-          <w:lang w:val="en-US"/>
-        </w:rPr>
-      </w:pPr>
+        <w:jc w:val="both"/>
+        <w:rPr>
+          <w:lang w:val="en-US"/>
+        </w:rPr>
+      </w:pPr>
+      <w:bookmarkStart w:id="0" w:name="_GoBack"/>
       <w:r>
         <w:rPr>
           <w:lang w:val="en-US"/>
@@ -469,7 +583,14 @@
         <w:rPr>
           <w:lang w:val="en-US"/>
         </w:rPr>
-        <w:t xml:space="preserve"> show a </w:t>
+        <w:t xml:space="preserve"> </w:t>
+      </w:r>
+      <w:bookmarkEnd w:id="0"/>
+      <w:r>
+        <w:rPr>
+          <w:lang w:val="en-US"/>
+        </w:rPr>
+        <w:t xml:space="preserve">show a </w:t>
       </w:r>
       <w:r>
         <w:rPr>
@@ -654,41 +775,25 @@
           <w:lang w:val="en-US"/>
         </w:rPr>
       </w:pPr>
-      <w:bookmarkStart w:id="0" w:name="_GoBack"/>
       <w:r>
         <w:rPr>
           <w:color w:val="FF0000"/>
           <w:lang w:val="en-US"/>
         </w:rPr>
-        <w:t>In order to improve the described situation partners in Sweden, Finland, Germany, Hungary, Austria, Portugal and Spain together has developed the IMAILE project</w:t>
-      </w:r>
-      <w:r>
-        <w:rPr>
-          <w:color w:val="FF0000"/>
-          <w:lang w:val="en-US"/>
-        </w:rPr>
-        <w:t>.</w:t>
-      </w:r>
-      <w:bookmarkEnd w:id="0"/>
+        <w:lastRenderedPageBreak/>
+        <w:t>In order to improve the described situation partners in Sweden, Finland, Germany, Hungary, Austria, Portugal and Spain together has developed the IMAILE project.</w:t>
+      </w:r>
       <w:r>
         <w:rPr>
           <w:lang w:val="en-US"/>
         </w:rPr>
         <w:t xml:space="preserve"> </w:t>
       </w:r>
-      <w:proofErr w:type="gramStart"/>
-      <w:r>
-        <w:rPr>
-          <w:lang w:val="en-US"/>
-        </w:rPr>
-        <w:t>To</w:t>
-      </w:r>
-      <w:proofErr w:type="gramEnd"/>
-      <w:r>
-        <w:rPr>
-          <w:lang w:val="en-US"/>
-        </w:rPr>
-        <w:t xml:space="preserve"> provide students with a personalized learning experience in a student - centered way, according to </w:t>
+      <w:r>
+        <w:rPr>
+          <w:lang w:val="en-US"/>
+        </w:rPr>
+        <w:t xml:space="preserve">To provide students with a personalized learning experience in a student - centered way, according to </w:t>
       </w:r>
       <w:proofErr w:type="spellStart"/>
       <w:r>
@@ -720,14 +825,7 @@
         <w:rPr>
           <w:lang w:val="en-US"/>
         </w:rPr>
-        <w:t xml:space="preserve">nderstanding and for building their own interpretations (Brown, 2003) rather than for memorizing and reproducing studying material during the </w:t>
-      </w:r>
-      <w:r>
-        <w:rPr>
-          <w:lang w:val="en-US"/>
-        </w:rPr>
-        <w:lastRenderedPageBreak/>
-        <w:t xml:space="preserve">test without comprehension of how phenomena really works and can be applied in practice. </w:t>
+        <w:t xml:space="preserve">nderstanding and for building their own interpretations (Brown, 2003) rather than for memorizing and reproducing studying material during the test without comprehension of how phenomena really works and can be applied in practice. </w:t>
       </w:r>
       <w:r>
         <w:rPr>
@@ -1412,6 +1510,7 @@
                 <w:bCs/>
                 <w:lang w:val="en-US"/>
               </w:rPr>
+              <w:lastRenderedPageBreak/>
               <w:t>PLEs can be perceived as both a technology and a pedagogical approach that is student-designed around each student's goals or a learning approach chosen by a student to match his or her personal learning style and pace</w:t>
             </w:r>
           </w:p>
@@ -1539,15 +1638,7 @@
           <w:bCs/>
           <w:lang w:val="en-US"/>
         </w:rPr>
-        <w:t xml:space="preserve">in used in the official </w:t>
-      </w:r>
-      <w:r>
-        <w:rPr>
-          <w:bCs/>
-          <w:lang w:val="en-US"/>
-        </w:rPr>
-        <w:lastRenderedPageBreak/>
-        <w:t>IMAILE document “</w:t>
+        <w:t>in used in the official IMAILE document “</w:t>
       </w:r>
       <w:r>
         <w:rPr>
@@ -2006,6 +2097,7 @@
         <w:rPr>
           <w:lang w:val="en-US"/>
         </w:rPr>
+        <w:lastRenderedPageBreak/>
         <w:t>The concept of the PLE has been emerging in recent years via the work of online theorists, researchers, and developers, as the result of the limitations of learning management systems, a recognition of the importance of informal and lifelong learning, and the growth of social software. (</w:t>
       </w:r>
       <w:r>
@@ -2060,7 +2152,6 @@
           <w:bCs/>
           <w:lang w:val="en-US"/>
         </w:rPr>
-        <w:lastRenderedPageBreak/>
         <w:t xml:space="preserve">A </w:t>
       </w:r>
       <w:proofErr w:type="spellStart"/>
@@ -2736,7 +2827,6 @@
           <w:bCs/>
           <w:lang w:val="en-US"/>
         </w:rPr>
-        <w:lastRenderedPageBreak/>
         <w:t xml:space="preserve">The world of e-learning and using ICT in education is full of solutions and online environments. Most of them have a long history behind them and have had excellent user experiences reported. The dawn of the social age has driven more solutions, software and services to support learning processes and personalizing the learning. New pedagogies and working approaches have innovated teachers and researches to create their own solutions and vision of PLE. </w:t>
       </w:r>
     </w:p>
@@ -4008,6 +4098,7 @@
                 <w:sz w:val="18"/>
                 <w:szCs w:val="18"/>
               </w:rPr>
+              <w:lastRenderedPageBreak/>
               <w:t>Mentorixx</w:t>
             </w:r>
             <w:proofErr w:type="spellEnd"/>
@@ -4084,16 +4175,7 @@
                 <w:szCs w:val="20"/>
                 <w:lang w:val="en-US"/>
               </w:rPr>
-              <w:t xml:space="preserve"> Learning also includes social networking, where communication is </w:t>
-            </w:r>
-            <w:r>
-              <w:rPr>
-                <w:sz w:val="20"/>
-                <w:szCs w:val="20"/>
-                <w:lang w:val="en-US"/>
-              </w:rPr>
-              <w:lastRenderedPageBreak/>
-              <w:t xml:space="preserve">central, to broaden the interaction and learning between staff and trainers. </w:t>
+              <w:t xml:space="preserve"> Learning also includes social networking, where communication is central, to broaden the interaction and learning between staff and trainers. </w:t>
             </w:r>
           </w:p>
         </w:tc>
@@ -4117,7 +4199,6 @@
                 <w:szCs w:val="20"/>
                 <w:lang w:val="en-US"/>
               </w:rPr>
-              <w:lastRenderedPageBreak/>
               <w:t>The interaction with the parents and big data collection are the weak points of the platform.</w:t>
             </w:r>
           </w:p>
@@ -4737,6 +4818,7 @@
           <w:bCs/>
           <w:lang w:val="en-US"/>
         </w:rPr>
+        <w:lastRenderedPageBreak/>
         <w:t xml:space="preserve">While new PLE in being developed, it is already clear that the development of it results in innovation and the biggest challenge with a software, and especially with that software which includes something totally new, is to sell it to actual clients. For pupils to be able to get all mentioned above advantages of using a new PLE, it is necessary that schools adapt it in their teaching activities. Thus </w:t>
       </w:r>
       <w:proofErr w:type="spellStart"/>
@@ -4774,15 +4856,7 @@
           <w:bCs/>
           <w:lang w:val="en-US"/>
         </w:rPr>
-        <w:t xml:space="preserve"> of a new </w:t>
-      </w:r>
-      <w:r>
-        <w:rPr>
-          <w:bCs/>
-          <w:lang w:val="en-US"/>
-        </w:rPr>
-        <w:lastRenderedPageBreak/>
-        <w:t xml:space="preserve">PLE. As a </w:t>
+        <w:t xml:space="preserve"> of a new PLE. As a </w:t>
       </w:r>
       <w:r>
         <w:rPr>
@@ -5407,6 +5481,7 @@
           <w:bCs/>
           <w:lang w:val="en-US"/>
         </w:rPr>
+        <w:lastRenderedPageBreak/>
         <w:t>Dabbagh</w:t>
       </w:r>
       <w:proofErr w:type="spellEnd"/>
@@ -5570,7 +5645,6 @@
           <w:bCs/>
           <w:lang w:val="en-US"/>
         </w:rPr>
-        <w:lastRenderedPageBreak/>
         <w:t xml:space="preserve">EDUCAUSE Learning Initiative (ELI) (2009). The seven things you should know about… Personal Learning </w:t>
       </w:r>
       <w:r>
@@ -8980,7 +9054,7 @@
 </file>
 
 <file path=customXml/itemProps1.xml><?xml version="1.0" encoding="utf-8"?>
-<ds:datastoreItem xmlns:ds="http://schemas.openxmlformats.org/officeDocument/2006/customXml" ds:itemID="{5B4CD637-896C-4BC6-AE47-21E42A371732}">
+<ds:datastoreItem xmlns:ds="http://schemas.openxmlformats.org/officeDocument/2006/customXml" ds:itemID="{4E0A23F3-4DC9-4AE9-A449-284649963F41}">
   <ds:schemaRefs>
     <ds:schemaRef ds:uri="http://schemas.openxmlformats.org/officeDocument/2006/bibliography"/>
   </ds:schemaRefs>

</xml_diff>